<commit_message>
getting on the revision
</commit_message>
<xml_diff>
--- a/4 Manuscript/Cognitive Processing/R2/COPR-D-23-00175 CL.R2.docx
+++ b/4 Manuscript/Cognitive Processing/R2/COPR-D-23-00175 CL.R2.docx
@@ -28,12 +28,12 @@
         </w:rPr>
         <w:t xml:space="preserve"> </w:t>
       </w:r>
-      <w:proofErr w:type="spellStart"/>
-      <w:r>
-        <w:rPr>
-          <w:rFonts w:ascii="Times New Roman" w:hAnsi="Times New Roman" w:cs="Times New Roman"/>
-          <w:sz w:val="24"/>
-          <w:szCs w:val="24"/>
+      <w:r>
+        <w:rPr>
+          <w:rFonts w:ascii="Times New Roman" w:hAnsi="Times New Roman" w:cs="Times New Roman"/>
+          <w:sz w:val="24"/>
+          <w:szCs w:val="24"/>
+          <w:highlight w:val="yellow"/>
         </w:rPr>
         <w:t>XX</w:t>
       </w:r>
@@ -46,7 +46,6 @@
         </w:rPr>
         <w:t>th</w:t>
       </w:r>
-      <w:proofErr w:type="spellEnd"/>
       <w:r>
         <w:rPr>
           <w:rFonts w:ascii="Times New Roman" w:hAnsi="Times New Roman" w:cs="Times New Roman"/>
@@ -85,7 +84,6 @@
         </w:rPr>
         <w:t xml:space="preserve">Edmundo </w:t>
       </w:r>
-      <w:proofErr w:type="spellStart"/>
       <w:r>
         <w:rPr>
           <w:rFonts w:ascii="Times New Roman" w:hAnsi="Times New Roman" w:cs="Times New Roman"/>
@@ -94,7 +92,6 @@
         </w:rPr>
         <w:t>Kronmüller</w:t>
       </w:r>
-      <w:proofErr w:type="spellEnd"/>
       <w:r>
         <w:rPr>
           <w:rFonts w:ascii="Times New Roman" w:hAnsi="Times New Roman" w:cs="Times New Roman"/>
@@ -179,18 +176,71 @@
           <w:sz w:val="24"/>
           <w:szCs w:val="24"/>
         </w:rPr>
-        <w:t xml:space="preserve">Dear </w:t>
-      </w:r>
-      <w:proofErr w:type="gramStart"/>
-      <w:r>
-        <w:rPr>
-          <w:rFonts w:ascii="Times New Roman" w:hAnsi="Times New Roman" w:cs="Times New Roman"/>
-          <w:sz w:val="24"/>
-          <w:szCs w:val="24"/>
-        </w:rPr>
-        <w:t>Dr.</w:t>
-      </w:r>
-      <w:proofErr w:type="gramEnd"/>
+        <w:t xml:space="preserve">Dear Dr. </w:t>
+      </w:r>
+      <w:r>
+        <w:rPr>
+          <w:rFonts w:ascii="Times New Roman" w:hAnsi="Times New Roman" w:cs="Times New Roman"/>
+          <w:sz w:val="24"/>
+          <w:szCs w:val="24"/>
+        </w:rPr>
+        <w:t>Kronmüller</w:t>
+      </w:r>
+      <w:r>
+        <w:rPr>
+          <w:rFonts w:ascii="Times New Roman" w:hAnsi="Times New Roman" w:cs="Times New Roman"/>
+          <w:sz w:val="24"/>
+          <w:szCs w:val="24"/>
+        </w:rPr>
+        <w:t>:</w:t>
+      </w:r>
+    </w:p>
+    <w:p>
+      <w:pPr>
+        <w:spacing w:line="240" w:lineRule="auto"/>
+        <w:contextualSpacing/>
+        <w:rPr>
+          <w:rFonts w:ascii="Times New Roman" w:hAnsi="Times New Roman" w:cs="Times New Roman"/>
+          <w:sz w:val="24"/>
+          <w:szCs w:val="24"/>
+        </w:rPr>
+      </w:pPr>
+    </w:p>
+    <w:p>
+      <w:pPr>
+        <w:spacing w:after="0" w:line="240" w:lineRule="auto"/>
+        <w:contextualSpacing/>
+        <w:rPr>
+          <w:rFonts w:ascii="Times New Roman" w:hAnsi="Times New Roman" w:cs="Times New Roman"/>
+          <w:color w:val="000000" w:themeColor="text1"/>
+          <w:sz w:val="24"/>
+          <w:szCs w:val="24"/>
+        </w:rPr>
+      </w:pPr>
+      <w:r>
+        <w:rPr>
+          <w:rFonts w:ascii="Times New Roman" w:hAnsi="Times New Roman" w:cs="Times New Roman"/>
+          <w:sz w:val="24"/>
+          <w:szCs w:val="24"/>
+        </w:rPr>
+        <w:t>My co-authors and I</w:t>
+      </w:r>
+      <w:r>
+        <w:rPr>
+          <w:rFonts w:ascii="Times New Roman" w:hAnsi="Times New Roman" w:cs="Times New Roman"/>
+          <w:sz w:val="24"/>
+          <w:szCs w:val="24"/>
+        </w:rPr>
+        <w:t xml:space="preserve"> have submitted </w:t>
+      </w:r>
+      <w:r>
+        <w:rPr>
+          <w:rFonts w:ascii="Times New Roman" w:hAnsi="Times New Roman" w:cs="Times New Roman"/>
+          <w:sz w:val="24"/>
+          <w:szCs w:val="24"/>
+        </w:rPr>
+        <w:t>a revised version of our manuscript</w:t>
+      </w:r>
       <w:r>
         <w:rPr>
           <w:rFonts w:ascii="Times New Roman" w:hAnsi="Times New Roman" w:cs="Times New Roman"/>
@@ -199,84 +249,23 @@
         </w:rPr>
         <w:t xml:space="preserve"> </w:t>
       </w:r>
-      <w:proofErr w:type="spellStart"/>
-      <w:r>
-        <w:rPr>
-          <w:rFonts w:ascii="Times New Roman" w:hAnsi="Times New Roman" w:cs="Times New Roman"/>
-          <w:sz w:val="24"/>
-          <w:szCs w:val="24"/>
-        </w:rPr>
-        <w:t>Kronmüller</w:t>
-      </w:r>
-      <w:proofErr w:type="spellEnd"/>
-      <w:r>
-        <w:rPr>
-          <w:rFonts w:ascii="Times New Roman" w:hAnsi="Times New Roman" w:cs="Times New Roman"/>
-          <w:sz w:val="24"/>
-          <w:szCs w:val="24"/>
-        </w:rPr>
-        <w:t>:</w:t>
-      </w:r>
-    </w:p>
-    <w:p>
-      <w:pPr>
-        <w:spacing w:line="240" w:lineRule="auto"/>
-        <w:contextualSpacing/>
-        <w:rPr>
-          <w:rFonts w:ascii="Times New Roman" w:hAnsi="Times New Roman" w:cs="Times New Roman"/>
-          <w:sz w:val="24"/>
-          <w:szCs w:val="24"/>
-        </w:rPr>
-      </w:pPr>
-    </w:p>
-    <w:p>
-      <w:pPr>
-        <w:spacing w:line="240" w:lineRule="auto"/>
-        <w:contextualSpacing/>
-        <w:rPr>
-          <w:rFonts w:ascii="Times New Roman" w:hAnsi="Times New Roman" w:cs="Times New Roman"/>
-          <w:sz w:val="24"/>
-          <w:szCs w:val="24"/>
-        </w:rPr>
-      </w:pPr>
-      <w:commentRangeStart w:id="0"/>
-      <w:r>
-        <w:rPr>
-          <w:rFonts w:ascii="Times New Roman" w:hAnsi="Times New Roman" w:cs="Times New Roman"/>
-          <w:sz w:val="24"/>
-          <w:szCs w:val="24"/>
-        </w:rPr>
-        <w:t xml:space="preserve">We have </w:t>
-      </w:r>
-      <w:commentRangeEnd w:id="0"/>
-      <w:r>
-        <w:rPr>
-          <w:rStyle w:val="CommentReference"/>
-        </w:rPr>
-        <w:commentReference w:id="0"/>
-      </w:r>
-      <w:r>
-        <w:rPr>
-          <w:rFonts w:ascii="Times New Roman" w:hAnsi="Times New Roman" w:cs="Times New Roman"/>
-          <w:sz w:val="24"/>
-          <w:szCs w:val="24"/>
-        </w:rPr>
-        <w:t xml:space="preserve">submitted </w:t>
-      </w:r>
-      <w:r>
-        <w:rPr>
-          <w:rFonts w:ascii="Times New Roman" w:hAnsi="Times New Roman" w:cs="Times New Roman"/>
-          <w:sz w:val="24"/>
-          <w:szCs w:val="24"/>
-        </w:rPr>
-        <w:t>a revised version of our manuscript</w:t>
-      </w:r>
-      <w:r>
-        <w:rPr>
-          <w:rFonts w:ascii="Times New Roman" w:hAnsi="Times New Roman" w:cs="Times New Roman"/>
-          <w:sz w:val="24"/>
-          <w:szCs w:val="24"/>
-        </w:rPr>
+      <w:r>
+        <w:rPr>
+          <w:rFonts w:ascii="Times New Roman" w:hAnsi="Times New Roman" w:cs="Times New Roman"/>
+          <w:sz w:val="24"/>
+          <w:szCs w:val="24"/>
+        </w:rPr>
+        <w:t>COPR</w:t>
+      </w:r>
+      <w:r>
+        <w:rPr>
+          <w:rFonts w:ascii="Times New Roman" w:hAnsi="Times New Roman" w:cs="Times New Roman"/>
+          <w:sz w:val="24"/>
+          <w:szCs w:val="24"/>
+        </w:rPr>
+        <w:t>-</w:t>
+      </w:r>
+      <w:r>
         <w:t xml:space="preserve"> </w:t>
       </w:r>
       <w:r>
@@ -285,25 +274,6 @@
           <w:sz w:val="24"/>
           <w:szCs w:val="24"/>
         </w:rPr>
-        <w:t>COPR</w:t>
-      </w:r>
-      <w:r>
-        <w:rPr>
-          <w:rFonts w:ascii="Times New Roman" w:hAnsi="Times New Roman" w:cs="Times New Roman"/>
-          <w:sz w:val="24"/>
-          <w:szCs w:val="24"/>
-        </w:rPr>
-        <w:t>-</w:t>
-      </w:r>
-      <w:r>
-        <w:t xml:space="preserve"> </w:t>
-      </w:r>
-      <w:r>
-        <w:rPr>
-          <w:rFonts w:ascii="Times New Roman" w:hAnsi="Times New Roman" w:cs="Times New Roman"/>
-          <w:sz w:val="24"/>
-          <w:szCs w:val="24"/>
-        </w:rPr>
         <w:t>D-23-00175</w:t>
       </w:r>
       <w:r>
@@ -328,47 +298,31 @@
           <w:sz w:val="24"/>
           <w:szCs w:val="24"/>
         </w:rPr>
-        <w:t>” for your consideration</w:t>
-      </w:r>
-      <w:r>
-        <w:rPr>
-          <w:rFonts w:ascii="Times New Roman" w:hAnsi="Times New Roman" w:cs="Times New Roman"/>
-          <w:sz w:val="24"/>
-          <w:szCs w:val="24"/>
-        </w:rPr>
-        <w:t xml:space="preserve">. </w:t>
-      </w:r>
-      <w:r>
-        <w:rPr>
-          <w:rFonts w:ascii="Times New Roman" w:hAnsi="Times New Roman" w:cs="Times New Roman"/>
-          <w:sz w:val="24"/>
-          <w:szCs w:val="24"/>
-        </w:rPr>
-        <w:t xml:space="preserve">We appreciate the thorough examination provided by our reviewer and are pleased that our manuscript was well-received. Below, we list our responses to each comment and cite page numbers when referring to specific changes. To facilitate the review process, we have made all primary modifications to the manuscript in blue-colored font. </w:t>
-      </w:r>
-      <w:r>
-        <w:rPr>
-          <w:rFonts w:ascii="Times New Roman" w:hAnsi="Times New Roman" w:cs="Times New Roman"/>
-          <w:sz w:val="24"/>
-          <w:szCs w:val="24"/>
-        </w:rPr>
-        <w:t xml:space="preserve">We </w:t>
-      </w:r>
-      <w:r>
-        <w:rPr>
-          <w:rFonts w:ascii="Times New Roman" w:hAnsi="Times New Roman" w:cs="Times New Roman"/>
-          <w:sz w:val="24"/>
-          <w:szCs w:val="24"/>
-        </w:rPr>
-        <w:t>look forward to your response and hope that our revised manuscript is now suitable</w:t>
-      </w:r>
-      <w:r>
-        <w:rPr>
-          <w:rFonts w:ascii="Times New Roman" w:hAnsi="Times New Roman" w:cs="Times New Roman"/>
-          <w:sz w:val="24"/>
-          <w:szCs w:val="24"/>
-        </w:rPr>
-        <w:t xml:space="preserve"> for publication in </w:t>
+        <w:t>.</w:t>
+      </w:r>
+      <w:r>
+        <w:rPr>
+          <w:rFonts w:ascii="Times New Roman" w:hAnsi="Times New Roman" w:cs="Times New Roman"/>
+          <w:sz w:val="24"/>
+          <w:szCs w:val="24"/>
+        </w:rPr>
+        <w:t xml:space="preserve">” </w:t>
+      </w:r>
+      <w:r>
+        <w:rPr>
+          <w:rFonts w:ascii="Times New Roman" w:hAnsi="Times New Roman" w:cs="Times New Roman"/>
+          <w:sz w:val="24"/>
+          <w:szCs w:val="24"/>
+        </w:rPr>
+        <w:t xml:space="preserve">We are encouraged that our reviewer found this version of the article to be “clearer” than our previous submission. Below, we provide our response to the Reviewer’s remaining comment. Consistent with the previous revision, major modifications to the manuscript have been made using blue-colored font. </w:t>
+      </w:r>
+      <w:r>
+        <w:rPr>
+          <w:rFonts w:ascii="Times New Roman" w:hAnsi="Times New Roman" w:cs="Times New Roman"/>
+          <w:sz w:val="24"/>
+          <w:szCs w:val="24"/>
+        </w:rPr>
+        <w:t xml:space="preserve">We appreciate you inviting a further revision and hope that our manuscript is now suitable for publication in </w:t>
       </w:r>
       <w:r>
         <w:rPr>
@@ -394,6 +348,17 @@
         <w:contextualSpacing/>
         <w:rPr>
           <w:rFonts w:ascii="Times New Roman" w:hAnsi="Times New Roman" w:cs="Times New Roman"/>
+          <w:sz w:val="28"/>
+          <w:szCs w:val="28"/>
+        </w:rPr>
+      </w:pPr>
+    </w:p>
+    <w:p>
+      <w:pPr>
+        <w:spacing w:line="240" w:lineRule="auto"/>
+        <w:contextualSpacing/>
+        <w:rPr>
+          <w:rFonts w:ascii="Times New Roman" w:hAnsi="Times New Roman" w:cs="Times New Roman"/>
           <w:sz w:val="24"/>
           <w:szCs w:val="24"/>
         </w:rPr>
@@ -745,27 +710,7 @@
           <w:szCs w:val="24"/>
           <w:lang w:val="es-ES"/>
         </w:rPr>
-        <w:t xml:space="preserve">Jacob M. </w:t>
-      </w:r>
-      <w:proofErr w:type="spellStart"/>
-      <w:r>
-        <w:rPr>
-          <w:rFonts w:ascii="Times New Roman" w:hAnsi="Times New Roman" w:cs="Times New Roman"/>
-          <w:sz w:val="24"/>
-          <w:szCs w:val="24"/>
-          <w:lang w:val="es-ES"/>
-        </w:rPr>
-        <w:t>Namias</w:t>
-      </w:r>
-      <w:proofErr w:type="spellEnd"/>
-      <w:r>
-        <w:rPr>
-          <w:rFonts w:ascii="Times New Roman" w:hAnsi="Times New Roman" w:cs="Times New Roman"/>
-          <w:sz w:val="24"/>
-          <w:szCs w:val="24"/>
-          <w:lang w:val="es-ES"/>
-        </w:rPr>
-        <w:t>, M.A.</w:t>
+        <w:t>Jacob M. Namias, M.A.</w:t>
       </w:r>
     </w:p>
     <w:p>
@@ -901,7 +846,7 @@
           <w:szCs w:val="24"/>
         </w:rPr>
         <w:lastRenderedPageBreak/>
-        <w:t>Major points:</w:t>
+        <w:t>Reviewer 1</w:t>
       </w:r>
     </w:p>
     <w:p>
@@ -929,41 +874,35 @@
           <w:sz w:val="24"/>
           <w:szCs w:val="24"/>
         </w:rPr>
-        <w:t>Comment:</w:t>
-      </w:r>
-      <w:r>
-        <w:rPr>
-          <w:rFonts w:ascii="Times New Roman" w:hAnsi="Times New Roman" w:cs="Times New Roman"/>
-          <w:sz w:val="24"/>
-          <w:szCs w:val="24"/>
-        </w:rPr>
-        <w:t xml:space="preserve"> </w:t>
-      </w:r>
-      <w:r>
-        <w:rPr>
-          <w:rFonts w:ascii="Times New Roman" w:hAnsi="Times New Roman" w:cs="Times New Roman"/>
-          <w:sz w:val="24"/>
-          <w:szCs w:val="24"/>
-        </w:rPr>
-        <w:t xml:space="preserve">The authors have addressed most of my points satisfactorily, and the article is now clearer. However, my major point 4 was not addressed adequately, and I will detail why I think it is important to consider this </w:t>
-      </w:r>
-      <w:proofErr w:type="gramStart"/>
-      <w:r>
-        <w:rPr>
-          <w:rFonts w:ascii="Times New Roman" w:hAnsi="Times New Roman" w:cs="Times New Roman"/>
-          <w:sz w:val="24"/>
-          <w:szCs w:val="24"/>
-        </w:rPr>
-        <w:t>in order to</w:t>
-      </w:r>
-      <w:proofErr w:type="gramEnd"/>
-      <w:r>
-        <w:rPr>
-          <w:rFonts w:ascii="Times New Roman" w:hAnsi="Times New Roman" w:cs="Times New Roman"/>
-          <w:sz w:val="24"/>
-          <w:szCs w:val="24"/>
-        </w:rPr>
-        <w:t xml:space="preserve"> recommend this article for publication.</w:t>
+        <w:t>Comment</w:t>
+      </w:r>
+      <w:r>
+        <w:rPr>
+          <w:rFonts w:ascii="Times New Roman" w:hAnsi="Times New Roman" w:cs="Times New Roman"/>
+          <w:b/>
+          <w:bCs/>
+          <w:sz w:val="24"/>
+          <w:szCs w:val="24"/>
+        </w:rPr>
+        <w:t xml:space="preserve"> 1</w:t>
+      </w:r>
+      <w:r>
+        <w:rPr>
+          <w:rFonts w:ascii="Times New Roman" w:hAnsi="Times New Roman" w:cs="Times New Roman"/>
+          <w:b/>
+          <w:bCs/>
+          <w:sz w:val="24"/>
+          <w:szCs w:val="24"/>
+        </w:rPr>
+        <w:t>:</w:t>
+      </w:r>
+      <w:r>
+        <w:rPr>
+          <w:rFonts w:ascii="Times New Roman" w:hAnsi="Times New Roman" w:cs="Times New Roman"/>
+          <w:sz w:val="24"/>
+          <w:szCs w:val="24"/>
+        </w:rPr>
+        <w:t xml:space="preserve"> The authors have addressed most of my points satisfactorily, and the article is now clearer. However, my major point 4 was not addressed adequately, and I will detail why I think it is important to consider this in order to recommend this article for publication.</w:t>
       </w:r>
     </w:p>
     <w:p>
@@ -998,25 +937,7 @@
           <w:sz w:val="24"/>
           <w:szCs w:val="24"/>
         </w:rPr>
-        <w:t xml:space="preserve">with the calculation of local </w:t>
-      </w:r>
-      <w:proofErr w:type="gramStart"/>
-      <w:r>
-        <w:rPr>
-          <w:rFonts w:ascii="Times New Roman" w:hAnsi="Times New Roman" w:cs="Times New Roman"/>
-          <w:sz w:val="24"/>
-          <w:szCs w:val="24"/>
-        </w:rPr>
-        <w:t>cost</w:t>
-      </w:r>
-      <w:proofErr w:type="gramEnd"/>
-      <w:r>
-        <w:rPr>
-          <w:rFonts w:ascii="Times New Roman" w:hAnsi="Times New Roman" w:cs="Times New Roman"/>
-          <w:sz w:val="24"/>
-          <w:szCs w:val="24"/>
-        </w:rPr>
-        <w:t xml:space="preserve"> itself, which should use another reference point as I specified in my previous review. Unfortunately, the authors do not address the criticism beyond adding a section on page 22 that does not properly address my point.</w:t>
+        <w:t>with the calculation of local cost itself, which should use another reference point as I specified in my previous review. Unfortunately, the authors do not address the criticism beyond adding a section on page 22 that does not properly address my point.</w:t>
       </w:r>
       <w:r>
         <w:rPr>
@@ -1091,10 +1012,436 @@
           <w:rFonts w:ascii="Times New Roman" w:hAnsi="Times New Roman" w:cs="Times New Roman"/>
           <w:sz w:val="24"/>
           <w:szCs w:val="24"/>
-          <w:highlight w:val="yellow"/>
-        </w:rPr>
-        <w:t>[WORDS HERE]</w:t>
-      </w:r>
+        </w:rPr>
+        <w:t>Thank you for taking the time to provide an additional review of our manuscript.</w:t>
+      </w:r>
+      <w:r>
+        <w:rPr>
+          <w:rFonts w:ascii="Times New Roman" w:hAnsi="Times New Roman" w:cs="Times New Roman"/>
+          <w:sz w:val="24"/>
+          <w:szCs w:val="24"/>
+        </w:rPr>
+        <w:t xml:space="preserve"> We </w:t>
+      </w:r>
+      <w:r>
+        <w:rPr>
+          <w:rFonts w:ascii="Times New Roman" w:hAnsi="Times New Roman" w:cs="Times New Roman"/>
+          <w:sz w:val="24"/>
+          <w:szCs w:val="24"/>
+        </w:rPr>
+        <w:t>believe that it is important to retain our discussion of local</w:t>
+      </w:r>
+      <w:r>
+        <w:rPr>
+          <w:rFonts w:ascii="Times New Roman" w:hAnsi="Times New Roman" w:cs="Times New Roman"/>
+          <w:sz w:val="24"/>
+          <w:szCs w:val="24"/>
+        </w:rPr>
+        <w:t xml:space="preserve"> RT </w:t>
+      </w:r>
+      <w:r>
+        <w:rPr>
+          <w:rFonts w:ascii="Times New Roman" w:hAnsi="Times New Roman" w:cs="Times New Roman"/>
+          <w:sz w:val="24"/>
+          <w:szCs w:val="24"/>
+        </w:rPr>
+        <w:t>switch costs for consistency with broader task-switching literature</w:t>
+      </w:r>
+      <w:r>
+        <w:rPr>
+          <w:rFonts w:ascii="Times New Roman" w:hAnsi="Times New Roman" w:cs="Times New Roman"/>
+          <w:sz w:val="24"/>
+          <w:szCs w:val="24"/>
+        </w:rPr>
+        <w:t xml:space="preserve"> and to remain consistent with our initial predictions. </w:t>
+      </w:r>
+    </w:p>
+    <w:p>
+      <w:pPr>
+        <w:contextualSpacing/>
+        <w:rPr>
+          <w:rFonts w:ascii="Times New Roman" w:hAnsi="Times New Roman" w:cs="Times New Roman"/>
+          <w:sz w:val="24"/>
+          <w:szCs w:val="24"/>
+        </w:rPr>
+      </w:pPr>
+    </w:p>
+    <w:p>
+      <w:pPr>
+        <w:contextualSpacing/>
+        <w:rPr>
+          <w:rFonts w:ascii="Times New Roman" w:hAnsi="Times New Roman" w:cs="Times New Roman"/>
+          <w:sz w:val="24"/>
+          <w:szCs w:val="24"/>
+        </w:rPr>
+      </w:pPr>
+      <w:r>
+        <w:rPr>
+          <w:rFonts w:ascii="Times New Roman" w:hAnsi="Times New Roman" w:cs="Times New Roman"/>
+          <w:sz w:val="24"/>
+          <w:szCs w:val="24"/>
+        </w:rPr>
+        <w:t xml:space="preserve">In our </w:t>
+      </w:r>
+      <w:r>
+        <w:rPr>
+          <w:rFonts w:ascii="Times New Roman" w:hAnsi="Times New Roman" w:cs="Times New Roman"/>
+          <w:sz w:val="24"/>
+          <w:szCs w:val="24"/>
+        </w:rPr>
+        <w:t>revised manuscript,</w:t>
+      </w:r>
+      <w:r>
+        <w:rPr>
+          <w:rFonts w:ascii="Times New Roman" w:hAnsi="Times New Roman" w:cs="Times New Roman"/>
+          <w:sz w:val="24"/>
+          <w:szCs w:val="24"/>
+        </w:rPr>
+        <w:t xml:space="preserve"> </w:t>
+      </w:r>
+      <w:r>
+        <w:rPr>
+          <w:rFonts w:ascii="Times New Roman" w:hAnsi="Times New Roman" w:cs="Times New Roman"/>
+          <w:sz w:val="24"/>
+          <w:szCs w:val="24"/>
+        </w:rPr>
+        <w:t>we have tempered the language of our discussion of local switch costs while emphasizing the role of task-set inertia effects as a primary factor underlying this effect.</w:t>
+      </w:r>
+      <w:r>
+        <w:rPr>
+          <w:rFonts w:ascii="Times New Roman" w:hAnsi="Times New Roman" w:cs="Times New Roman"/>
+          <w:sz w:val="24"/>
+          <w:szCs w:val="24"/>
+        </w:rPr>
+        <w:t xml:space="preserve"> As you note above, the primary difference in RT data is for non-switch trials, which is consistent with a task-set inertia account of local cost changes (e.g., non-switch trials are faster for predictive versus non-predictive switching).</w:t>
+      </w:r>
+      <w:r>
+        <w:rPr>
+          <w:rFonts w:ascii="Times New Roman" w:hAnsi="Times New Roman" w:cs="Times New Roman"/>
+          <w:sz w:val="24"/>
+          <w:szCs w:val="24"/>
+        </w:rPr>
+        <w:t xml:space="preserve"> </w:t>
+      </w:r>
+      <w:r>
+        <w:rPr>
+          <w:rFonts w:ascii="Times New Roman" w:hAnsi="Times New Roman" w:cs="Times New Roman"/>
+          <w:sz w:val="24"/>
+          <w:szCs w:val="24"/>
+        </w:rPr>
+        <w:t>As such</w:t>
+      </w:r>
+      <w:r>
+        <w:rPr>
+          <w:rFonts w:ascii="Times New Roman" w:hAnsi="Times New Roman" w:cs="Times New Roman"/>
+          <w:sz w:val="24"/>
+          <w:szCs w:val="24"/>
+        </w:rPr>
+        <w:t xml:space="preserve">, we now note on pg. </w:t>
+      </w:r>
+      <w:r>
+        <w:rPr>
+          <w:rFonts w:ascii="Times New Roman" w:hAnsi="Times New Roman" w:cs="Times New Roman"/>
+          <w:sz w:val="24"/>
+          <w:szCs w:val="24"/>
+        </w:rPr>
+        <w:t>23</w:t>
+      </w:r>
+      <w:r>
+        <w:rPr>
+          <w:rFonts w:ascii="Times New Roman" w:hAnsi="Times New Roman" w:cs="Times New Roman"/>
+          <w:sz w:val="24"/>
+          <w:szCs w:val="24"/>
+        </w:rPr>
+        <w:t xml:space="preserve"> that </w:t>
+      </w:r>
+      <w:r>
+        <w:rPr>
+          <w:rFonts w:ascii="Times New Roman" w:hAnsi="Times New Roman" w:cs="Times New Roman"/>
+          <w:sz w:val="24"/>
+          <w:szCs w:val="24"/>
+        </w:rPr>
+        <w:t xml:space="preserve">the observed </w:t>
+      </w:r>
+      <w:r>
+        <w:rPr>
+          <w:rFonts w:ascii="Times New Roman" w:hAnsi="Times New Roman" w:cs="Times New Roman"/>
+          <w:sz w:val="24"/>
+          <w:szCs w:val="24"/>
+        </w:rPr>
+        <w:t xml:space="preserve">differences between local cost types appear to be strongly linked to changes in non-switch trials rather than switch trials. </w:t>
+      </w:r>
+      <w:r>
+        <w:rPr>
+          <w:rFonts w:ascii="Times New Roman" w:hAnsi="Times New Roman" w:cs="Times New Roman"/>
+          <w:sz w:val="24"/>
+          <w:szCs w:val="24"/>
+        </w:rPr>
+        <w:t>Finally</w:t>
+      </w:r>
+      <w:r>
+        <w:rPr>
+          <w:rFonts w:ascii="Times New Roman" w:hAnsi="Times New Roman" w:cs="Times New Roman"/>
+          <w:sz w:val="24"/>
+          <w:szCs w:val="24"/>
+        </w:rPr>
+        <w:t>, we</w:t>
+      </w:r>
+      <w:r>
+        <w:rPr>
+          <w:rFonts w:ascii="Times New Roman" w:hAnsi="Times New Roman" w:cs="Times New Roman"/>
+          <w:sz w:val="24"/>
+          <w:szCs w:val="24"/>
+        </w:rPr>
+        <w:t xml:space="preserve"> also note </w:t>
+      </w:r>
+      <w:r>
+        <w:rPr>
+          <w:rFonts w:ascii="Times New Roman" w:hAnsi="Times New Roman" w:cs="Times New Roman"/>
+          <w:sz w:val="24"/>
+          <w:szCs w:val="24"/>
+        </w:rPr>
+        <w:t xml:space="preserve">in this section </w:t>
+      </w:r>
+      <w:r>
+        <w:rPr>
+          <w:rFonts w:ascii="Times New Roman" w:hAnsi="Times New Roman" w:cs="Times New Roman"/>
+          <w:sz w:val="24"/>
+          <w:szCs w:val="24"/>
+        </w:rPr>
+        <w:t xml:space="preserve">that </w:t>
+      </w:r>
+      <w:r>
+        <w:rPr>
+          <w:rFonts w:ascii="Times New Roman" w:hAnsi="Times New Roman" w:cs="Times New Roman"/>
+          <w:sz w:val="24"/>
+          <w:szCs w:val="24"/>
+        </w:rPr>
+        <w:t>although</w:t>
+      </w:r>
+      <w:r>
+        <w:rPr>
+          <w:rFonts w:ascii="Times New Roman" w:hAnsi="Times New Roman" w:cs="Times New Roman"/>
+          <w:sz w:val="24"/>
+          <w:szCs w:val="24"/>
+        </w:rPr>
+        <w:t xml:space="preserve"> a task-set inertia </w:t>
+      </w:r>
+      <w:r>
+        <w:rPr>
+          <w:rFonts w:ascii="Times New Roman" w:hAnsi="Times New Roman" w:cs="Times New Roman"/>
+          <w:sz w:val="24"/>
+          <w:szCs w:val="24"/>
+        </w:rPr>
+        <w:lastRenderedPageBreak/>
+        <w:t>account can potentially explain this pattern</w:t>
+      </w:r>
+      <w:r>
+        <w:rPr>
+          <w:rFonts w:ascii="Times New Roman" w:hAnsi="Times New Roman" w:cs="Times New Roman"/>
+          <w:sz w:val="24"/>
+          <w:szCs w:val="24"/>
+        </w:rPr>
+        <w:t xml:space="preserve"> on local switch costs,</w:t>
+      </w:r>
+      <w:r>
+        <w:rPr>
+          <w:rFonts w:ascii="Times New Roman" w:hAnsi="Times New Roman" w:cs="Times New Roman"/>
+          <w:sz w:val="24"/>
+          <w:szCs w:val="24"/>
+        </w:rPr>
+        <w:t xml:space="preserve"> more research is needed to fully explore this account, such as direct comparisons of </w:t>
+      </w:r>
+      <w:r>
+        <w:rPr>
+          <w:rFonts w:ascii="Times New Roman" w:hAnsi="Times New Roman" w:cs="Times New Roman"/>
+          <w:sz w:val="24"/>
+          <w:szCs w:val="24"/>
+        </w:rPr>
+        <w:t xml:space="preserve">varying </w:t>
+      </w:r>
+      <w:r>
+        <w:rPr>
+          <w:rFonts w:ascii="Times New Roman" w:hAnsi="Times New Roman" w:cs="Times New Roman"/>
+          <w:sz w:val="24"/>
+          <w:szCs w:val="24"/>
+        </w:rPr>
+        <w:t>run lengths.</w:t>
+      </w:r>
+    </w:p>
+    <w:p>
+      <w:pPr>
+        <w:contextualSpacing/>
+        <w:rPr>
+          <w:rFonts w:ascii="Times New Roman" w:hAnsi="Times New Roman" w:cs="Times New Roman"/>
+          <w:sz w:val="24"/>
+          <w:szCs w:val="24"/>
+        </w:rPr>
+      </w:pPr>
+    </w:p>
+    <w:p>
+      <w:pPr>
+        <w:contextualSpacing/>
+        <w:rPr>
+          <w:rFonts w:ascii="Times New Roman" w:hAnsi="Times New Roman" w:cs="Times New Roman"/>
+          <w:sz w:val="24"/>
+          <w:szCs w:val="24"/>
+        </w:rPr>
+      </w:pPr>
+      <w:r>
+        <w:rPr>
+          <w:rFonts w:ascii="Times New Roman" w:hAnsi="Times New Roman" w:cs="Times New Roman"/>
+          <w:sz w:val="24"/>
+          <w:szCs w:val="24"/>
+        </w:rPr>
+        <w:t xml:space="preserve">Separately, we have </w:t>
+      </w:r>
+      <w:r>
+        <w:rPr>
+          <w:rFonts w:ascii="Times New Roman" w:hAnsi="Times New Roman" w:cs="Times New Roman"/>
+          <w:sz w:val="24"/>
+          <w:szCs w:val="24"/>
+        </w:rPr>
+        <w:t xml:space="preserve">also </w:t>
+      </w:r>
+      <w:r>
+        <w:rPr>
+          <w:rFonts w:ascii="Times New Roman" w:hAnsi="Times New Roman" w:cs="Times New Roman"/>
+          <w:sz w:val="24"/>
+          <w:szCs w:val="24"/>
+        </w:rPr>
+        <w:t xml:space="preserve">expanded our discussion of switch cost computations </w:t>
+      </w:r>
+      <w:r>
+        <w:rPr>
+          <w:rFonts w:ascii="Times New Roman" w:hAnsi="Times New Roman" w:cs="Times New Roman"/>
+          <w:sz w:val="24"/>
+          <w:szCs w:val="24"/>
+        </w:rPr>
+        <w:t>(now on</w:t>
+      </w:r>
+      <w:r>
+        <w:rPr>
+          <w:rFonts w:ascii="Times New Roman" w:hAnsi="Times New Roman" w:cs="Times New Roman"/>
+          <w:sz w:val="24"/>
+          <w:szCs w:val="24"/>
+        </w:rPr>
+        <w:t xml:space="preserve"> pg</w:t>
+      </w:r>
+      <w:r>
+        <w:rPr>
+          <w:rFonts w:ascii="Times New Roman" w:hAnsi="Times New Roman" w:cs="Times New Roman"/>
+          <w:sz w:val="24"/>
+          <w:szCs w:val="24"/>
+        </w:rPr>
+        <w:t>s</w:t>
+      </w:r>
+      <w:r>
+        <w:rPr>
+          <w:rFonts w:ascii="Times New Roman" w:hAnsi="Times New Roman" w:cs="Times New Roman"/>
+          <w:sz w:val="24"/>
+          <w:szCs w:val="24"/>
+        </w:rPr>
+        <w:t xml:space="preserve">. </w:t>
+      </w:r>
+      <w:r>
+        <w:rPr>
+          <w:rFonts w:ascii="Times New Roman" w:hAnsi="Times New Roman" w:cs="Times New Roman"/>
+          <w:sz w:val="24"/>
+          <w:szCs w:val="24"/>
+        </w:rPr>
+        <w:t>23-24)</w:t>
+      </w:r>
+      <w:r>
+        <w:rPr>
+          <w:rFonts w:ascii="Times New Roman" w:hAnsi="Times New Roman" w:cs="Times New Roman"/>
+          <w:sz w:val="24"/>
+          <w:szCs w:val="24"/>
+        </w:rPr>
+        <w:t xml:space="preserve">. </w:t>
+      </w:r>
+      <w:r>
+        <w:rPr>
+          <w:rFonts w:ascii="Times New Roman" w:hAnsi="Times New Roman" w:cs="Times New Roman"/>
+          <w:sz w:val="24"/>
+          <w:szCs w:val="24"/>
+        </w:rPr>
+        <w:t>While our computation of local switch costs is consistent with previous research investigating this cost type</w:t>
+      </w:r>
+      <w:r>
+        <w:rPr>
+          <w:rFonts w:ascii="Times New Roman" w:hAnsi="Times New Roman" w:cs="Times New Roman"/>
+          <w:sz w:val="24"/>
+          <w:szCs w:val="24"/>
+        </w:rPr>
+        <w:t>, we now note the lack of a common reference point as a potential limit</w:t>
+      </w:r>
+      <w:r>
+        <w:rPr>
+          <w:rFonts w:ascii="Times New Roman" w:hAnsi="Times New Roman" w:cs="Times New Roman"/>
+          <w:sz w:val="24"/>
+          <w:szCs w:val="24"/>
+        </w:rPr>
+        <w:t xml:space="preserve">ing factor </w:t>
+      </w:r>
+      <w:r>
+        <w:rPr>
+          <w:rFonts w:ascii="Times New Roman" w:hAnsi="Times New Roman" w:cs="Times New Roman"/>
+          <w:sz w:val="24"/>
+          <w:szCs w:val="24"/>
+        </w:rPr>
+        <w:t xml:space="preserve">when interpreting switch costs </w:t>
+      </w:r>
+      <w:r>
+        <w:rPr>
+          <w:rFonts w:ascii="Times New Roman" w:hAnsi="Times New Roman" w:cs="Times New Roman"/>
+          <w:sz w:val="24"/>
+          <w:szCs w:val="24"/>
+        </w:rPr>
+        <w:t>and emphasize</w:t>
+      </w:r>
+      <w:r>
+        <w:rPr>
+          <w:rFonts w:ascii="Times New Roman" w:hAnsi="Times New Roman" w:cs="Times New Roman"/>
+          <w:sz w:val="24"/>
+          <w:szCs w:val="24"/>
+        </w:rPr>
+        <w:t xml:space="preserve"> </w:t>
+      </w:r>
+      <w:r>
+        <w:rPr>
+          <w:rFonts w:ascii="Times New Roman" w:hAnsi="Times New Roman" w:cs="Times New Roman"/>
+          <w:sz w:val="24"/>
+          <w:szCs w:val="24"/>
+        </w:rPr>
+        <w:t>the need for caution</w:t>
+      </w:r>
+      <w:r>
+        <w:rPr>
+          <w:rFonts w:ascii="Times New Roman" w:hAnsi="Times New Roman" w:cs="Times New Roman"/>
+          <w:sz w:val="24"/>
+          <w:szCs w:val="24"/>
+        </w:rPr>
+        <w:t xml:space="preserve"> when </w:t>
+      </w:r>
+      <w:r>
+        <w:rPr>
+          <w:rFonts w:ascii="Times New Roman" w:hAnsi="Times New Roman" w:cs="Times New Roman"/>
+          <w:sz w:val="24"/>
+          <w:szCs w:val="24"/>
+        </w:rPr>
+        <w:t>drawing comparisons between local costs for each presentation sequence.</w:t>
+      </w:r>
+    </w:p>
+    <w:p>
+      <w:pPr>
+        <w:contextualSpacing/>
+        <w:rPr>
+          <w:rFonts w:ascii="Times New Roman" w:hAnsi="Times New Roman" w:cs="Times New Roman"/>
+          <w:sz w:val="24"/>
+          <w:szCs w:val="24"/>
+        </w:rPr>
+      </w:pPr>
     </w:p>
     <w:sectPr>
       <w:pgSz w:w="12240" w:h="15840"/>
@@ -1104,53 +1451,6 @@
     </w:sectPr>
   </w:body>
 </w:document>
-</file>
-
-<file path=word/comments.xml><?xml version="1.0" encoding="utf-8"?>
-<w:comments xmlns:wpc="http://schemas.microsoft.com/office/word/2010/wordprocessingCanvas" xmlns:cx="http://schemas.microsoft.com/office/drawing/2014/chartex" xmlns:cx1="http://schemas.microsoft.com/office/drawing/2015/9/8/chartex" xmlns:cx2="http://schemas.microsoft.com/office/drawing/2015/10/21/chartex" xmlns:cx3="http://schemas.microsoft.com/office/drawing/2016/5/9/chartex" xmlns:cx4="http://schemas.microsoft.com/office/drawing/2016/5/10/chartex" xmlns:cx5="http://schemas.microsoft.com/office/drawing/2016/5/11/chartex" xmlns:cx6="http://schemas.microsoft.com/office/drawing/2016/5/12/chartex" xmlns:cx7="http://schemas.microsoft.com/office/drawing/2016/5/13/chartex" xmlns:cx8="http://schemas.microsoft.com/office/drawing/2016/5/14/chartex" xmlns:mc="http://schemas.openxmlformats.org/markup-compatibility/2006" xmlns:aink="http://schemas.microsoft.com/office/drawing/2016/ink" xmlns:am3d="http://schemas.microsoft.com/office/drawing/2017/model3d" xmlns:o="urn:schemas-microsoft-com:office:office" xmlns:oel="http://schemas.microsoft.com/office/2019/extlst" xmlns:r="http://schemas.openxmlformats.org/officeDocument/2006/relationships" xmlns:m="http://schemas.openxmlformats.org/officeDocument/2006/math" xmlns:v="urn:schemas-microsoft-com:vml" xmlns:wp14="http://schemas.microsoft.com/office/word/2010/wordprocessingDrawing" xmlns:wp="http://schemas.openxmlformats.org/drawingml/2006/wordprocessingDrawing" xmlns:w10="urn:schemas-microsoft-com:office:word" xmlns:w="http://schemas.openxmlformats.org/wordprocessingml/2006/main" xmlns:w14="http://schemas.microsoft.com/office/word/2010/wordml" xmlns:w15="http://schemas.microsoft.com/office/word/2012/wordml" xmlns:w16cex="http://schemas.microsoft.com/office/word/2018/wordml/cex" xmlns:w16cid="http://schemas.microsoft.com/office/word/2016/wordml/cid" xmlns:w16="http://schemas.microsoft.com/office/word/2018/wordml" xmlns:w16du="http://schemas.microsoft.com/office/word/2023/wordml/word16du" xmlns:w16sdtdh="http://schemas.microsoft.com/office/word/2020/wordml/sdtdatahash" xmlns:w16se="http://schemas.microsoft.com/office/word/2015/wordml/symex" xmlns:wpg="http://schemas.microsoft.com/office/word/2010/wordprocessingGroup" xmlns:wpi="http://schemas.microsoft.com/office/word/2010/wordprocessingInk" xmlns:wne="http://schemas.microsoft.com/office/word/2006/wordml" xmlns:wps="http://schemas.microsoft.com/office/word/2010/wordprocessingShape" mc:Ignorable="w14 w15 w16se w16cid w16 w16cex w16sdtdh w16du wp14">
-  <w:comment w:id="0" w:author="Nick Maxwell" w:date="2024-07-18T13:46:00Z" w:initials="NM">
-    <w:p>
-      <w:pPr>
-        <w:pStyle w:val="CommentText"/>
-      </w:pPr>
-      <w:r>
-        <w:rPr>
-          <w:rStyle w:val="CommentReference"/>
-        </w:rPr>
-        <w:annotationRef/>
-      </w:r>
-      <w:r>
-        <w:t>Edit this! (this is still original text from R1)</w:t>
-      </w:r>
-    </w:p>
-  </w:comment>
-</w:comments>
-</file>
-
-<file path=word/commentsExtended.xml><?xml version="1.0" encoding="utf-8"?>
-<w15:commentsEx xmlns:wpc="http://schemas.microsoft.com/office/word/2010/wordprocessingCanvas" xmlns:cx="http://schemas.microsoft.com/office/drawing/2014/chartex" xmlns:cx1="http://schemas.microsoft.com/office/drawing/2015/9/8/chartex" xmlns:cx2="http://schemas.microsoft.com/office/drawing/2015/10/21/chartex" xmlns:cx3="http://schemas.microsoft.com/office/drawing/2016/5/9/chartex" xmlns:cx4="http://schemas.microsoft.com/office/drawing/2016/5/10/chartex" xmlns:cx5="http://schemas.microsoft.com/office/drawing/2016/5/11/chartex" xmlns:cx6="http://schemas.microsoft.com/office/drawing/2016/5/12/chartex" xmlns:cx7="http://schemas.microsoft.com/office/drawing/2016/5/13/chartex" xmlns:cx8="http://schemas.microsoft.com/office/drawing/2016/5/14/chartex" xmlns:mc="http://schemas.openxmlformats.org/markup-compatibility/2006" xmlns:aink="http://schemas.microsoft.com/office/drawing/2016/ink" xmlns:am3d="http://schemas.microsoft.com/office/drawing/2017/model3d" xmlns:o="urn:schemas-microsoft-com:office:office" xmlns:oel="http://schemas.microsoft.com/office/2019/extlst" xmlns:r="http://schemas.openxmlformats.org/officeDocument/2006/relationships" xmlns:m="http://schemas.openxmlformats.org/officeDocument/2006/math" xmlns:v="urn:schemas-microsoft-com:vml" xmlns:wp14="http://schemas.microsoft.com/office/word/2010/wordprocessingDrawing" xmlns:wp="http://schemas.openxmlformats.org/drawingml/2006/wordprocessingDrawing" xmlns:w10="urn:schemas-microsoft-com:office:word" xmlns:w="http://schemas.openxmlformats.org/wordprocessingml/2006/main" xmlns:w14="http://schemas.microsoft.com/office/word/2010/wordml" xmlns:w15="http://schemas.microsoft.com/office/word/2012/wordml" xmlns:w16cex="http://schemas.microsoft.com/office/word/2018/wordml/cex" xmlns:w16cid="http://schemas.microsoft.com/office/word/2016/wordml/cid" xmlns:w16="http://schemas.microsoft.com/office/word/2018/wordml" xmlns:w16du="http://schemas.microsoft.com/office/word/2023/wordml/word16du" xmlns:w16sdtdh="http://schemas.microsoft.com/office/word/2020/wordml/sdtdatahash" xmlns:w16se="http://schemas.microsoft.com/office/word/2015/wordml/symex" xmlns:wpg="http://schemas.microsoft.com/office/word/2010/wordprocessingGroup" xmlns:wpi="http://schemas.microsoft.com/office/word/2010/wordprocessingInk" xmlns:wne="http://schemas.microsoft.com/office/word/2006/wordml" xmlns:wps="http://schemas.microsoft.com/office/word/2010/wordprocessingShape" mc:Ignorable="w14 w15 w16se w16cid w16 w16cex w16sdtdh w16du wp14">
-  <w15:commentEx w15:paraId="7034B0C5" w15:done="0"/>
-</w15:commentsEx>
-</file>
-
-<file path=word/commentsExtensible.xml><?xml version="1.0" encoding="utf-8"?>
-<w16cex:commentsExtensible xmlns:wpc="http://schemas.microsoft.com/office/word/2010/wordprocessingCanvas" xmlns:cx="http://schemas.microsoft.com/office/drawing/2014/chartex" xmlns:cx1="http://schemas.microsoft.com/office/drawing/2015/9/8/chartex" xmlns:cx2="http://schemas.microsoft.com/office/drawing/2015/10/21/chartex" xmlns:cx3="http://schemas.microsoft.com/office/drawing/2016/5/9/chartex" xmlns:cx4="http://schemas.microsoft.com/office/drawing/2016/5/10/chartex" xmlns:cx5="http://schemas.microsoft.com/office/drawing/2016/5/11/chartex" xmlns:cx6="http://schemas.microsoft.com/office/drawing/2016/5/12/chartex" xmlns:cx7="http://schemas.microsoft.com/office/drawing/2016/5/13/chartex" xmlns:cx8="http://schemas.microsoft.com/office/drawing/2016/5/14/chartex" xmlns:cr="http://schemas.microsoft.com/office/comments/2020/reactions" xmlns:mc="http://schemas.openxmlformats.org/markup-compatibility/2006" xmlns:aink="http://schemas.microsoft.com/office/drawing/2016/ink" xmlns:am3d="http://schemas.microsoft.com/office/drawing/2017/model3d" xmlns:o="urn:schemas-microsoft-com:office:office" xmlns:oel="http://schemas.microsoft.com/office/2019/extlst" xmlns:r="http://schemas.openxmlformats.org/officeDocument/2006/relationships" xmlns:m="http://schemas.openxmlformats.org/officeDocument/2006/math" xmlns:v="urn:schemas-microsoft-com:vml" xmlns:wp14="http://schemas.microsoft.com/office/word/2010/wordprocessingDrawing" xmlns:wp="http://schemas.openxmlformats.org/drawingml/2006/wordprocessingDrawing" xmlns:w10="urn:schemas-microsoft-com:office:word" xmlns:w="http://schemas.openxmlformats.org/wordprocessingml/2006/main" xmlns:w14="http://schemas.microsoft.com/office/word/2010/wordml" xmlns:w15="http://schemas.microsoft.com/office/word/2012/wordml" xmlns:w16cex="http://schemas.microsoft.com/office/word/2018/wordml/cex" xmlns:w16cid="http://schemas.microsoft.com/office/word/2016/wordml/cid" xmlns:w16="http://schemas.microsoft.com/office/word/2018/wordml" xmlns:w16du="http://schemas.microsoft.com/office/word/2023/wordml/word16du" xmlns:w16sdtdh="http://schemas.microsoft.com/office/word/2020/wordml/sdtdatahash" xmlns:w16se="http://schemas.microsoft.com/office/word/2015/wordml/symex" xmlns:wpg="http://schemas.microsoft.com/office/word/2010/wordprocessingGroup" xmlns:wpi="http://schemas.microsoft.com/office/word/2010/wordprocessingInk" xmlns:wne="http://schemas.microsoft.com/office/word/2006/wordml" xmlns:wps="http://schemas.microsoft.com/office/word/2010/wordprocessingShape" mc:Ignorable="w14 w15 w16se w16cid w16 w16cex w16sdtdh cr w16du wp14">
-  <w16cex:commentExtensible w16cex:durableId="4310AADF" w16cex:dateUtc="2024-07-18T18:46:00Z"/>
-</w16cex:commentsExtensible>
-</file>
-
-<file path=word/commentsIds.xml><?xml version="1.0" encoding="utf-8"?>
-<w16cid:commentsIds xmlns:wpc="http://schemas.microsoft.com/office/word/2010/wordprocessingCanvas" xmlns:cx="http://schemas.microsoft.com/office/drawing/2014/chartex" xmlns:cx1="http://schemas.microsoft.com/office/drawing/2015/9/8/chartex" xmlns:cx2="http://schemas.microsoft.com/office/drawing/2015/10/21/chartex" xmlns:cx3="http://schemas.microsoft.com/office/drawing/2016/5/9/chartex" xmlns:cx4="http://schemas.microsoft.com/office/drawing/2016/5/10/chartex" xmlns:cx5="http://schemas.microsoft.com/office/drawing/2016/5/11/chartex" xmlns:cx6="http://schemas.microsoft.com/office/drawing/2016/5/12/chartex" xmlns:cx7="http://schemas.microsoft.com/office/drawing/2016/5/13/chartex" xmlns:cx8="http://schemas.microsoft.com/office/drawing/2016/5/14/chartex" xmlns:mc="http://schemas.openxmlformats.org/markup-compatibility/2006" xmlns:aink="http://schemas.microsoft.com/office/drawing/2016/ink" xmlns:am3d="http://schemas.microsoft.com/office/drawing/2017/model3d" xmlns:o="urn:schemas-microsoft-com:office:office" xmlns:oel="http://schemas.microsoft.com/office/2019/extlst" xmlns:r="http://schemas.openxmlformats.org/officeDocument/2006/relationships" xmlns:m="http://schemas.openxmlformats.org/officeDocument/2006/math" xmlns:v="urn:schemas-microsoft-com:vml" xmlns:wp14="http://schemas.microsoft.com/office/word/2010/wordprocessingDrawing" xmlns:wp="http://schemas.openxmlformats.org/drawingml/2006/wordprocessingDrawing" xmlns:w10="urn:schemas-microsoft-com:office:word" xmlns:w="http://schemas.openxmlformats.org/wordprocessingml/2006/main" xmlns:w14="http://schemas.microsoft.com/office/word/2010/wordml" xmlns:w15="http://schemas.microsoft.com/office/word/2012/wordml" xmlns:w16cex="http://schemas.microsoft.com/office/word/2018/wordml/cex" xmlns:w16cid="http://schemas.microsoft.com/office/word/2016/wordml/cid" xmlns:w16="http://schemas.microsoft.com/office/word/2018/wordml" xmlns:w16du="http://schemas.microsoft.com/office/word/2023/wordml/word16du" xmlns:w16sdtdh="http://schemas.microsoft.com/office/word/2020/wordml/sdtdatahash" xmlns:w16se="http://schemas.microsoft.com/office/word/2015/wordml/symex" xmlns:wpg="http://schemas.microsoft.com/office/word/2010/wordprocessingGroup" xmlns:wpi="http://schemas.microsoft.com/office/word/2010/wordprocessingInk" xmlns:wne="http://schemas.microsoft.com/office/word/2006/wordml" xmlns:wps="http://schemas.microsoft.com/office/word/2010/wordprocessingShape" mc:Ignorable="w14 w15 w16se w16cid w16 w16cex w16sdtdh w16du wp14">
-  <w16cid:commentId w16cid:paraId="7034B0C5" w16cid:durableId="4310AADF"/>
-</w16cid:commentsIds>
-</file>
-
-<file path=word/people.xml><?xml version="1.0" encoding="utf-8"?>
-<w15:people xmlns:wpc="http://schemas.microsoft.com/office/word/2010/wordprocessingCanvas" xmlns:cx="http://schemas.microsoft.com/office/drawing/2014/chartex" xmlns:cx1="http://schemas.microsoft.com/office/drawing/2015/9/8/chartex" xmlns:cx2="http://schemas.microsoft.com/office/drawing/2015/10/21/chartex" xmlns:cx3="http://schemas.microsoft.com/office/drawing/2016/5/9/chartex" xmlns:cx4="http://schemas.microsoft.com/office/drawing/2016/5/10/chartex" xmlns:cx5="http://schemas.microsoft.com/office/drawing/2016/5/11/chartex" xmlns:cx6="http://schemas.microsoft.com/office/drawing/2016/5/12/chartex" xmlns:cx7="http://schemas.microsoft.com/office/drawing/2016/5/13/chartex" xmlns:cx8="http://schemas.microsoft.com/office/drawing/2016/5/14/chartex" xmlns:mc="http://schemas.openxmlformats.org/markup-compatibility/2006" xmlns:aink="http://schemas.microsoft.com/office/drawing/2016/ink" xmlns:am3d="http://schemas.microsoft.com/office/drawing/2017/model3d" xmlns:o="urn:schemas-microsoft-com:office:office" xmlns:oel="http://schemas.microsoft.com/office/2019/extlst" xmlns:r="http://schemas.openxmlformats.org/officeDocument/2006/relationships" xmlns:m="http://schemas.openxmlformats.org/officeDocument/2006/math" xmlns:v="urn:schemas-microsoft-com:vml" xmlns:wp14="http://schemas.microsoft.com/office/word/2010/wordprocessingDrawing" xmlns:wp="http://schemas.openxmlformats.org/drawingml/2006/wordprocessingDrawing" xmlns:w10="urn:schemas-microsoft-com:office:word" xmlns:w="http://schemas.openxmlformats.org/wordprocessingml/2006/main" xmlns:w14="http://schemas.microsoft.com/office/word/2010/wordml" xmlns:w15="http://schemas.microsoft.com/office/word/2012/wordml" xmlns:w16cex="http://schemas.microsoft.com/office/word/2018/wordml/cex" xmlns:w16cid="http://schemas.microsoft.com/office/word/2016/wordml/cid" xmlns:w16="http://schemas.microsoft.com/office/word/2018/wordml" xmlns:w16du="http://schemas.microsoft.com/office/word/2023/wordml/word16du" xmlns:w16sdtdh="http://schemas.microsoft.com/office/word/2020/wordml/sdtdatahash" xmlns:w16se="http://schemas.microsoft.com/office/word/2015/wordml/symex" xmlns:wpg="http://schemas.microsoft.com/office/word/2010/wordprocessingGroup" xmlns:wpi="http://schemas.microsoft.com/office/word/2010/wordprocessingInk" xmlns:wne="http://schemas.microsoft.com/office/word/2006/wordml" xmlns:wps="http://schemas.microsoft.com/office/word/2010/wordprocessingShape" mc:Ignorable="w14 w15 w16se w16cid w16 w16cex w16sdtdh w16du wp14">
-  <w15:person w15:author="Nick Maxwell">
-    <w15:presenceInfo w15:providerId="None" w15:userId="Nick Maxwell"/>
-  </w15:person>
-</w15:people>
 </file>
 
 <file path=word/styles.xml><?xml version="1.0" encoding="utf-8"?>

</xml_diff>

<commit_message>
Resubmit to Cog Processing
</commit_message>
<xml_diff>
--- a/4 Manuscript/Cognitive Processing/R2/COPR-D-23-00175 CL.R2.docx
+++ b/4 Manuscript/Cognitive Processing/R2/COPR-D-23-00175 CL.R2.docx
@@ -33,9 +33,8 @@
           <w:rFonts w:ascii="Times New Roman" w:hAnsi="Times New Roman" w:cs="Times New Roman"/>
           <w:sz w:val="24"/>
           <w:szCs w:val="24"/>
-          <w:highlight w:val="yellow"/>
-        </w:rPr>
-        <w:t>XX</w:t>
+        </w:rPr>
+        <w:t>25</w:t>
       </w:r>
       <w:r>
         <w:rPr>
@@ -84,6 +83,7 @@
         </w:rPr>
         <w:t xml:space="preserve">Edmundo </w:t>
       </w:r>
+      <w:proofErr w:type="spellStart"/>
       <w:r>
         <w:rPr>
           <w:rFonts w:ascii="Times New Roman" w:hAnsi="Times New Roman" w:cs="Times New Roman"/>
@@ -92,6 +92,7 @@
         </w:rPr>
         <w:t>Kronmüller</w:t>
       </w:r>
+      <w:proofErr w:type="spellEnd"/>
       <w:r>
         <w:rPr>
           <w:rFonts w:ascii="Times New Roman" w:hAnsi="Times New Roman" w:cs="Times New Roman"/>
@@ -176,8 +177,27 @@
           <w:sz w:val="24"/>
           <w:szCs w:val="24"/>
         </w:rPr>
-        <w:t xml:space="preserve">Dear Dr. </w:t>
-      </w:r>
+        <w:t xml:space="preserve">Dear </w:t>
+      </w:r>
+      <w:proofErr w:type="gramStart"/>
+      <w:r>
+        <w:rPr>
+          <w:rFonts w:ascii="Times New Roman" w:hAnsi="Times New Roman" w:cs="Times New Roman"/>
+          <w:sz w:val="24"/>
+          <w:szCs w:val="24"/>
+        </w:rPr>
+        <w:t>Dr.</w:t>
+      </w:r>
+      <w:proofErr w:type="gramEnd"/>
+      <w:r>
+        <w:rPr>
+          <w:rFonts w:ascii="Times New Roman" w:hAnsi="Times New Roman" w:cs="Times New Roman"/>
+          <w:sz w:val="24"/>
+          <w:szCs w:val="24"/>
+        </w:rPr>
+        <w:t xml:space="preserve"> </w:t>
+      </w:r>
+      <w:proofErr w:type="spellStart"/>
       <w:r>
         <w:rPr>
           <w:rFonts w:ascii="Times New Roman" w:hAnsi="Times New Roman" w:cs="Times New Roman"/>
@@ -186,6 +206,7 @@
         </w:rPr>
         <w:t>Kronmüller</w:t>
       </w:r>
+      <w:proofErr w:type="spellEnd"/>
       <w:r>
         <w:rPr>
           <w:rFonts w:ascii="Times New Roman" w:hAnsi="Times New Roman" w:cs="Times New Roman"/>
@@ -314,15 +335,87 @@
           <w:sz w:val="24"/>
           <w:szCs w:val="24"/>
         </w:rPr>
-        <w:t xml:space="preserve">We are encouraged that our reviewer found this version of the article to be “clearer” than our previous submission. Below, we provide our response to the Reviewer’s remaining comment. Consistent with the previous revision, major modifications to the manuscript have been made using blue-colored font. </w:t>
-      </w:r>
-      <w:r>
-        <w:rPr>
-          <w:rFonts w:ascii="Times New Roman" w:hAnsi="Times New Roman" w:cs="Times New Roman"/>
-          <w:sz w:val="24"/>
-          <w:szCs w:val="24"/>
-        </w:rPr>
-        <w:t xml:space="preserve">We appreciate you inviting a further revision and hope that our manuscript is now suitable for publication in </w:t>
+        <w:t>We are encouraged that our reviewer found this version of the article to be “clearer” than our previous submission</w:t>
+      </w:r>
+      <w:r>
+        <w:rPr>
+          <w:rFonts w:ascii="Times New Roman" w:hAnsi="Times New Roman" w:cs="Times New Roman"/>
+          <w:sz w:val="24"/>
+          <w:szCs w:val="24"/>
+        </w:rPr>
+        <w:t xml:space="preserve"> and remain</w:t>
+      </w:r>
+      <w:r>
+        <w:rPr>
+          <w:rFonts w:ascii="Times New Roman" w:hAnsi="Times New Roman" w:cs="Times New Roman"/>
+          <w:sz w:val="24"/>
+          <w:szCs w:val="24"/>
+        </w:rPr>
+        <w:t>s</w:t>
+      </w:r>
+      <w:r>
+        <w:rPr>
+          <w:rFonts w:ascii="Times New Roman" w:hAnsi="Times New Roman" w:cs="Times New Roman"/>
+          <w:sz w:val="24"/>
+          <w:szCs w:val="24"/>
+        </w:rPr>
+        <w:t xml:space="preserve"> optimistic regarding </w:t>
+      </w:r>
+      <w:r>
+        <w:rPr>
+          <w:rFonts w:ascii="Times New Roman" w:hAnsi="Times New Roman" w:cs="Times New Roman"/>
+          <w:sz w:val="24"/>
+          <w:szCs w:val="24"/>
+        </w:rPr>
+        <w:t>its</w:t>
+      </w:r>
+      <w:r>
+        <w:rPr>
+          <w:rFonts w:ascii="Times New Roman" w:hAnsi="Times New Roman" w:cs="Times New Roman"/>
+          <w:sz w:val="24"/>
+          <w:szCs w:val="24"/>
+        </w:rPr>
+        <w:t xml:space="preserve"> contribution</w:t>
+      </w:r>
+      <w:r>
+        <w:rPr>
+          <w:rFonts w:ascii="Times New Roman" w:hAnsi="Times New Roman" w:cs="Times New Roman"/>
+          <w:sz w:val="24"/>
+          <w:szCs w:val="24"/>
+        </w:rPr>
+        <w:t xml:space="preserve"> to the task switching literature</w:t>
+      </w:r>
+      <w:r>
+        <w:rPr>
+          <w:rFonts w:ascii="Times New Roman" w:hAnsi="Times New Roman" w:cs="Times New Roman"/>
+          <w:sz w:val="24"/>
+          <w:szCs w:val="24"/>
+        </w:rPr>
+        <w:t xml:space="preserve">. Below, we provide our response to the Reviewer’s remaining comment. Consistent with the previous revision, major modifications to the manuscript have been made using blue-colored font. </w:t>
+      </w:r>
+      <w:r>
+        <w:rPr>
+          <w:rFonts w:ascii="Times New Roman" w:hAnsi="Times New Roman" w:cs="Times New Roman"/>
+          <w:sz w:val="24"/>
+          <w:szCs w:val="24"/>
+        </w:rPr>
+        <w:t xml:space="preserve">We appreciate </w:t>
+      </w:r>
+      <w:r>
+        <w:rPr>
+          <w:rFonts w:ascii="Times New Roman" w:hAnsi="Times New Roman" w:cs="Times New Roman"/>
+          <w:sz w:val="24"/>
+          <w:szCs w:val="24"/>
+        </w:rPr>
+        <w:t>the invitation for further</w:t>
+      </w:r>
+      <w:r>
+        <w:rPr>
+          <w:rFonts w:ascii="Times New Roman" w:hAnsi="Times New Roman" w:cs="Times New Roman"/>
+          <w:sz w:val="24"/>
+          <w:szCs w:val="24"/>
+        </w:rPr>
+        <w:t xml:space="preserve"> revision and hope that our manuscript is now suitable for publication in </w:t>
       </w:r>
       <w:r>
         <w:rPr>
@@ -710,7 +803,27 @@
           <w:szCs w:val="24"/>
           <w:lang w:val="es-ES"/>
         </w:rPr>
-        <w:t>Jacob M. Namias, M.A.</w:t>
+        <w:t xml:space="preserve">Jacob M. </w:t>
+      </w:r>
+      <w:proofErr w:type="spellStart"/>
+      <w:r>
+        <w:rPr>
+          <w:rFonts w:ascii="Times New Roman" w:hAnsi="Times New Roman" w:cs="Times New Roman"/>
+          <w:sz w:val="24"/>
+          <w:szCs w:val="24"/>
+          <w:lang w:val="es-ES"/>
+        </w:rPr>
+        <w:t>Namias</w:t>
+      </w:r>
+      <w:proofErr w:type="spellEnd"/>
+      <w:r>
+        <w:rPr>
+          <w:rFonts w:ascii="Times New Roman" w:hAnsi="Times New Roman" w:cs="Times New Roman"/>
+          <w:sz w:val="24"/>
+          <w:szCs w:val="24"/>
+          <w:lang w:val="es-ES"/>
+        </w:rPr>
+        <w:t>, M.A.</w:t>
       </w:r>
     </w:p>
     <w:p>
@@ -1021,39 +1134,71 @@
           <w:sz w:val="24"/>
           <w:szCs w:val="24"/>
         </w:rPr>
-        <w:t xml:space="preserve"> We </w:t>
-      </w:r>
-      <w:r>
-        <w:rPr>
-          <w:rFonts w:ascii="Times New Roman" w:hAnsi="Times New Roman" w:cs="Times New Roman"/>
-          <w:sz w:val="24"/>
-          <w:szCs w:val="24"/>
-        </w:rPr>
-        <w:t>believe that it is important to retain our discussion of local</w:t>
-      </w:r>
-      <w:r>
-        <w:rPr>
-          <w:rFonts w:ascii="Times New Roman" w:hAnsi="Times New Roman" w:cs="Times New Roman"/>
-          <w:sz w:val="24"/>
-          <w:szCs w:val="24"/>
-        </w:rPr>
-        <w:t xml:space="preserve"> RT </w:t>
-      </w:r>
-      <w:r>
-        <w:rPr>
-          <w:rFonts w:ascii="Times New Roman" w:hAnsi="Times New Roman" w:cs="Times New Roman"/>
-          <w:sz w:val="24"/>
-          <w:szCs w:val="24"/>
-        </w:rPr>
-        <w:t>switch costs for consistency with broader task-switching literature</w:t>
-      </w:r>
-      <w:r>
-        <w:rPr>
-          <w:rFonts w:ascii="Times New Roman" w:hAnsi="Times New Roman" w:cs="Times New Roman"/>
-          <w:sz w:val="24"/>
-          <w:szCs w:val="24"/>
-        </w:rPr>
-        <w:t xml:space="preserve"> and to remain consistent with our initial predictions. </w:t>
+        <w:t xml:space="preserve"> We believe that it is important to retain our discussion of local RT switch costs for consistency with </w:t>
+      </w:r>
+      <w:r>
+        <w:rPr>
+          <w:rFonts w:ascii="Times New Roman" w:hAnsi="Times New Roman" w:cs="Times New Roman"/>
+          <w:sz w:val="24"/>
+          <w:szCs w:val="24"/>
+        </w:rPr>
+        <w:t xml:space="preserve">the </w:t>
+      </w:r>
+      <w:r>
+        <w:rPr>
+          <w:rFonts w:ascii="Times New Roman" w:hAnsi="Times New Roman" w:cs="Times New Roman"/>
+          <w:sz w:val="24"/>
+          <w:szCs w:val="24"/>
+        </w:rPr>
+        <w:t xml:space="preserve">broader task-switching literature and to remain consistent with our initial predictions. </w:t>
+      </w:r>
+      <w:r>
+        <w:rPr>
+          <w:rFonts w:ascii="Times New Roman" w:hAnsi="Times New Roman" w:cs="Times New Roman"/>
+          <w:sz w:val="24"/>
+          <w:szCs w:val="24"/>
+        </w:rPr>
+        <w:t>We believe that reframing our paper based on the data patterns would be inappropriate and</w:t>
+      </w:r>
+      <w:r>
+        <w:rPr>
+          <w:rFonts w:ascii="Times New Roman" w:hAnsi="Times New Roman" w:cs="Times New Roman"/>
+          <w:sz w:val="24"/>
+          <w:szCs w:val="24"/>
+        </w:rPr>
+        <w:t xml:space="preserve"> </w:t>
+      </w:r>
+      <w:r>
+        <w:rPr>
+          <w:rFonts w:ascii="Times New Roman" w:hAnsi="Times New Roman" w:cs="Times New Roman"/>
+          <w:sz w:val="24"/>
+          <w:szCs w:val="24"/>
+        </w:rPr>
+        <w:t>misleading</w:t>
+      </w:r>
+      <w:r>
+        <w:rPr>
+          <w:rFonts w:ascii="Times New Roman" w:hAnsi="Times New Roman" w:cs="Times New Roman"/>
+          <w:sz w:val="24"/>
+          <w:szCs w:val="24"/>
+        </w:rPr>
+        <w:t>;</w:t>
+      </w:r>
+      <w:r>
+        <w:rPr>
+          <w:rFonts w:ascii="Times New Roman" w:hAnsi="Times New Roman" w:cs="Times New Roman"/>
+          <w:sz w:val="24"/>
+          <w:szCs w:val="24"/>
+        </w:rPr>
+        <w:t xml:space="preserve"> however, we are happy to further develop the points </w:t>
+      </w:r>
+      <w:r>
+        <w:rPr>
+          <w:rFonts w:ascii="Times New Roman" w:hAnsi="Times New Roman" w:cs="Times New Roman"/>
+          <w:sz w:val="24"/>
+          <w:szCs w:val="24"/>
+        </w:rPr>
+        <w:t>you mention as we agree that they are important interpretation points.</w:t>
       </w:r>
     </w:p>
     <w:p>
@@ -1113,7 +1258,7 @@
           <w:sz w:val="24"/>
           <w:szCs w:val="24"/>
         </w:rPr>
-        <w:t xml:space="preserve"> As you note above, the primary difference in RT data is for non-switch trials, which is consistent with a task-set inertia account of local cost changes (e.g., non-switch trials are faster for predictive versus non-predictive switching).</w:t>
+        <w:t xml:space="preserve"> As you note above, the primary difference in RT data is for non-switch trials which is consistent with a task-set inertia account of local cost changes (e.g., non-switch trials are faster for predictive versus non-predictive switching).</w:t>
       </w:r>
       <w:r>
         <w:rPr>
@@ -1169,7 +1314,40 @@
           <w:sz w:val="24"/>
           <w:szCs w:val="24"/>
         </w:rPr>
-        <w:t xml:space="preserve">differences between local cost types appear to be strongly linked to changes in non-switch trials rather than switch trials. </w:t>
+        <w:lastRenderedPageBreak/>
+        <w:t xml:space="preserve">differences between local cost types appear to </w:t>
+      </w:r>
+      <w:r>
+        <w:rPr>
+          <w:rFonts w:ascii="Times New Roman" w:hAnsi="Times New Roman" w:cs="Times New Roman"/>
+          <w:sz w:val="24"/>
+          <w:szCs w:val="24"/>
+        </w:rPr>
+        <w:t>reflect</w:t>
+      </w:r>
+      <w:r>
+        <w:rPr>
+          <w:rFonts w:ascii="Times New Roman" w:hAnsi="Times New Roman" w:cs="Times New Roman"/>
+          <w:sz w:val="24"/>
+          <w:szCs w:val="24"/>
+        </w:rPr>
+        <w:t xml:space="preserve"> changes in non-switch trials rather than </w:t>
+      </w:r>
+      <w:r>
+        <w:rPr>
+          <w:rFonts w:ascii="Times New Roman" w:hAnsi="Times New Roman" w:cs="Times New Roman"/>
+          <w:sz w:val="24"/>
+          <w:szCs w:val="24"/>
+        </w:rPr>
+        <w:t xml:space="preserve">just </w:t>
+      </w:r>
+      <w:r>
+        <w:rPr>
+          <w:rFonts w:ascii="Times New Roman" w:hAnsi="Times New Roman" w:cs="Times New Roman"/>
+          <w:sz w:val="24"/>
+          <w:szCs w:val="24"/>
+        </w:rPr>
+        <w:t xml:space="preserve">switch trials. </w:t>
       </w:r>
       <w:r>
         <w:rPr>
@@ -1225,16 +1403,7 @@
           <w:sz w:val="24"/>
           <w:szCs w:val="24"/>
         </w:rPr>
-        <w:t xml:space="preserve"> a task-set inertia </w:t>
-      </w:r>
-      <w:r>
-        <w:rPr>
-          <w:rFonts w:ascii="Times New Roman" w:hAnsi="Times New Roman" w:cs="Times New Roman"/>
-          <w:sz w:val="24"/>
-          <w:szCs w:val="24"/>
-        </w:rPr>
-        <w:lastRenderedPageBreak/>
-        <w:t>account can potentially explain this pattern</w:t>
+        <w:t xml:space="preserve"> a task-set inertia account can potentially explain this pattern</w:t>
       </w:r>
       <w:r>
         <w:rPr>
@@ -1431,6 +1600,14 @@
           <w:szCs w:val="24"/>
         </w:rPr>
         <w:t>drawing comparisons between local costs for each presentation sequence.</w:t>
+      </w:r>
+      <w:r>
+        <w:rPr>
+          <w:rFonts w:ascii="Times New Roman" w:hAnsi="Times New Roman" w:cs="Times New Roman"/>
+          <w:sz w:val="24"/>
+          <w:szCs w:val="24"/>
+        </w:rPr>
+        <w:t xml:space="preserve"> </w:t>
       </w:r>
     </w:p>
     <w:p>

</xml_diff>